<commit_message>
Son add Sequence Diagram chuc nang 4
</commit_message>
<xml_diff>
--- a/Documents/document.docx
+++ b/Documents/document.docx
@@ -1,6 +1,6 @@
 
 <file path=word/document.xml><?xml version="1.0" encoding="utf-8"?>
-<w:document xmlns:wpc="http://schemas.microsoft.com/office/word/2010/wordprocessingCanvas" xmlns:cx="http://schemas.microsoft.com/office/drawing/2014/chartex" xmlns:mc="http://schemas.openxmlformats.org/markup-compatibility/2006" xmlns:o="urn:schemas-microsoft-com:office:office" xmlns:r="http://schemas.openxmlformats.org/officeDocument/2006/relationships" xmlns:m="http://schemas.openxmlformats.org/officeDocument/2006/math" xmlns:v="urn:schemas-microsoft-com:vml" xmlns:wp14="http://schemas.microsoft.com/office/word/2010/wordprocessingDrawing" xmlns:wp="http://schemas.openxmlformats.org/drawingml/2006/wordprocessingDrawing" xmlns:w10="urn:schemas-microsoft-com:office:word" xmlns:w="http://schemas.openxmlformats.org/wordprocessingml/2006/main" xmlns:w14="http://schemas.microsoft.com/office/word/2010/wordml" xmlns:w15="http://schemas.microsoft.com/office/word/2012/wordml" xmlns:w16se="http://schemas.microsoft.com/office/word/2015/wordml/symex" xmlns:wpg="http://schemas.microsoft.com/office/word/2010/wordprocessingGroup" xmlns:wpi="http://schemas.microsoft.com/office/word/2010/wordprocessingInk" xmlns:wne="http://schemas.microsoft.com/office/word/2006/wordml" xmlns:wps="http://schemas.microsoft.com/office/word/2010/wordprocessingShape" mc:Ignorable="w14 w15 w16se wp14">
+<w:document xmlns:wpc="http://schemas.microsoft.com/office/word/2010/wordprocessingCanvas" xmlns:cx="http://schemas.microsoft.com/office/drawing/2014/chartex" xmlns:cx1="http://schemas.microsoft.com/office/drawing/2015/9/8/chartex" xmlns:mc="http://schemas.openxmlformats.org/markup-compatibility/2006" xmlns:o="urn:schemas-microsoft-com:office:office" xmlns:r="http://schemas.openxmlformats.org/officeDocument/2006/relationships" xmlns:m="http://schemas.openxmlformats.org/officeDocument/2006/math" xmlns:v="urn:schemas-microsoft-com:vml" xmlns:wp14="http://schemas.microsoft.com/office/word/2010/wordprocessingDrawing" xmlns:wp="http://schemas.openxmlformats.org/drawingml/2006/wordprocessingDrawing" xmlns:w10="urn:schemas-microsoft-com:office:word" xmlns:w="http://schemas.openxmlformats.org/wordprocessingml/2006/main" xmlns:w14="http://schemas.microsoft.com/office/word/2010/wordml" xmlns:w15="http://schemas.microsoft.com/office/word/2012/wordml" xmlns:w16se="http://schemas.microsoft.com/office/word/2015/wordml/symex" xmlns:wpg="http://schemas.microsoft.com/office/word/2010/wordprocessingGroup" xmlns:wpi="http://schemas.microsoft.com/office/word/2010/wordprocessingInk" xmlns:wne="http://schemas.microsoft.com/office/word/2006/wordml" xmlns:wps="http://schemas.microsoft.com/office/word/2010/wordprocessingShape" mc:Ignorable="w14 w15 w16se wp14">
   <w:body>
     <w:p>
       <w:pPr>
@@ -8357,10 +8357,7 @@
     <w:p/>
     <w:p/>
     <w:p/>
-    <w:p>
-      <w:bookmarkStart w:id="0" w:name="_GoBack"/>
-      <w:bookmarkEnd w:id="0"/>
-    </w:p>
+    <w:p/>
     <w:p/>
     <w:p>
       <w:pPr>
@@ -8968,35 +8965,20 @@
       <w:r>
         <w:tab/>
       </w:r>
-    </w:p>
+      <w:bookmarkStart w:id="0" w:name="_GoBack"/>
+      <w:bookmarkEnd w:id="0"/>
+    </w:p>
+    <w:p/>
     <w:p>
       <w:pPr>
         <w:pStyle w:val="Heading4"/>
       </w:pPr>
-    </w:p>
-    <w:p>
-      <w:pPr>
-        <w:pStyle w:val="Heading4"/>
-      </w:pPr>
-    </w:p>
-    <w:p>
-      <w:pPr>
-        <w:pStyle w:val="Heading4"/>
-      </w:pPr>
-    </w:p>
-    <w:p>
-      <w:pPr>
-        <w:pStyle w:val="Heading4"/>
-      </w:pPr>
-      <w:r>
-        <w:rPr>
-          <w:noProof/>
-        </w:rPr>
+      <w:r>
         <w:drawing>
-          <wp:inline distT="0" distB="0" distL="0" distR="0">
-            <wp:extent cx="5943600" cy="1884399"/>
+          <wp:inline distT="0" distB="0" distL="0" distR="0" wp14:anchorId="412E534D" wp14:editId="2CF489F6">
+            <wp:extent cx="5943600" cy="3141345"/>
             <wp:effectExtent l="0" t="0" r="0" b="1905"/>
-            <wp:docPr id="10" name="Picture 10" descr="Không có mô tả."/>
+            <wp:docPr id="13" name="Picture 13"/>
             <wp:cNvGraphicFramePr>
               <a:graphicFrameLocks xmlns:a="http://schemas.openxmlformats.org/drawingml/2006/main" noChangeAspect="1"/>
             </wp:cNvGraphicFramePr>
@@ -9004,36 +8986,23 @@
               <a:graphicData uri="http://schemas.openxmlformats.org/drawingml/2006/picture">
                 <pic:pic xmlns:pic="http://schemas.openxmlformats.org/drawingml/2006/picture">
                   <pic:nvPicPr>
-                    <pic:cNvPr id="0" name="Picture 17" descr="Không có mô tả."/>
-                    <pic:cNvPicPr>
-                      <a:picLocks noChangeAspect="1" noChangeArrowheads="1"/>
-                    </pic:cNvPicPr>
+                    <pic:cNvPr id="1" name=""/>
+                    <pic:cNvPicPr/>
                   </pic:nvPicPr>
                   <pic:blipFill>
-                    <a:blip r:embed="rId16">
-                      <a:extLst>
-                        <a:ext uri="{28A0092B-C50C-407E-A947-70E740481C1C}">
-                          <a14:useLocalDpi xmlns:a14="http://schemas.microsoft.com/office/drawing/2010/main" val="0"/>
-                        </a:ext>
-                      </a:extLst>
-                    </a:blip>
-                    <a:srcRect/>
+                    <a:blip r:embed="rId16"/>
                     <a:stretch>
                       <a:fillRect/>
                     </a:stretch>
                   </pic:blipFill>
-                  <pic:spPr bwMode="auto">
+                  <pic:spPr>
                     <a:xfrm>
                       <a:off x="0" y="0"/>
-                      <a:ext cx="5943600" cy="1884399"/>
+                      <a:ext cx="5943600" cy="3141345"/>
                     </a:xfrm>
                     <a:prstGeom prst="rect">
                       <a:avLst/>
                     </a:prstGeom>
-                    <a:noFill/>
-                    <a:ln>
-                      <a:noFill/>
-                    </a:ln>
                   </pic:spPr>
                 </pic:pic>
               </a:graphicData>
@@ -9041,12 +9010,6 @@
           </wp:inline>
         </w:drawing>
       </w:r>
-    </w:p>
-    <w:p/>
-    <w:p>
-      <w:pPr>
-        <w:pStyle w:val="Heading4"/>
-      </w:pPr>
     </w:p>
     <w:p>
       <w:pPr>
@@ -9082,7 +9045,6 @@
         </w:rPr>
       </w:pPr>
       <w:r>
-        <w:lastRenderedPageBreak/>
         <w:t>5. Chức năng “Phân quyền trong phòng chat”</w:t>
       </w:r>
       <w:r>
@@ -9190,12 +9152,12 @@
     </w:p>
     <w:p>
       <w:r>
+        <w:lastRenderedPageBreak/>
         <w:tab/>
       </w:r>
     </w:p>
     <w:p>
       <w:r>
-        <w:lastRenderedPageBreak/>
         <w:t>Command</w:t>
       </w:r>
     </w:p>
@@ -9390,7 +9352,7 @@
 </file>
 
 <file path=word/endnotes.xml><?xml version="1.0" encoding="utf-8"?>
-<w:endnotes xmlns:wpc="http://schemas.microsoft.com/office/word/2010/wordprocessingCanvas" xmlns:cx="http://schemas.microsoft.com/office/drawing/2014/chartex" xmlns:mc="http://schemas.openxmlformats.org/markup-compatibility/2006" xmlns:o="urn:schemas-microsoft-com:office:office" xmlns:r="http://schemas.openxmlformats.org/officeDocument/2006/relationships" xmlns:m="http://schemas.openxmlformats.org/officeDocument/2006/math" xmlns:v="urn:schemas-microsoft-com:vml" xmlns:wp14="http://schemas.microsoft.com/office/word/2010/wordprocessingDrawing" xmlns:wp="http://schemas.openxmlformats.org/drawingml/2006/wordprocessingDrawing" xmlns:w10="urn:schemas-microsoft-com:office:word" xmlns:w="http://schemas.openxmlformats.org/wordprocessingml/2006/main" xmlns:w14="http://schemas.microsoft.com/office/word/2010/wordml" xmlns:w15="http://schemas.microsoft.com/office/word/2012/wordml" xmlns:w16se="http://schemas.microsoft.com/office/word/2015/wordml/symex" xmlns:wpg="http://schemas.microsoft.com/office/word/2010/wordprocessingGroup" xmlns:wpi="http://schemas.microsoft.com/office/word/2010/wordprocessingInk" xmlns:wne="http://schemas.microsoft.com/office/word/2006/wordml" xmlns:wps="http://schemas.microsoft.com/office/word/2010/wordprocessingShape" mc:Ignorable="w14 w15 w16se wp14">
+<w:endnotes xmlns:wpc="http://schemas.microsoft.com/office/word/2010/wordprocessingCanvas" xmlns:cx="http://schemas.microsoft.com/office/drawing/2014/chartex" xmlns:cx1="http://schemas.microsoft.com/office/drawing/2015/9/8/chartex" xmlns:mc="http://schemas.openxmlformats.org/markup-compatibility/2006" xmlns:o="urn:schemas-microsoft-com:office:office" xmlns:r="http://schemas.openxmlformats.org/officeDocument/2006/relationships" xmlns:m="http://schemas.openxmlformats.org/officeDocument/2006/math" xmlns:v="urn:schemas-microsoft-com:vml" xmlns:wp14="http://schemas.microsoft.com/office/word/2010/wordprocessingDrawing" xmlns:wp="http://schemas.openxmlformats.org/drawingml/2006/wordprocessingDrawing" xmlns:w10="urn:schemas-microsoft-com:office:word" xmlns:w="http://schemas.openxmlformats.org/wordprocessingml/2006/main" xmlns:w14="http://schemas.microsoft.com/office/word/2010/wordml" xmlns:w15="http://schemas.microsoft.com/office/word/2012/wordml" xmlns:w16se="http://schemas.microsoft.com/office/word/2015/wordml/symex" xmlns:wpg="http://schemas.microsoft.com/office/word/2010/wordprocessingGroup" xmlns:wpi="http://schemas.microsoft.com/office/word/2010/wordprocessingInk" xmlns:wne="http://schemas.microsoft.com/office/word/2006/wordml" xmlns:wps="http://schemas.microsoft.com/office/word/2010/wordprocessingShape" mc:Ignorable="w14 w15 w16se wp14">
   <w:endnote w:type="separator" w:id="-1">
     <w:p>
       <w:pPr>
@@ -9415,7 +9377,7 @@
 </file>
 
 <file path=word/footnotes.xml><?xml version="1.0" encoding="utf-8"?>
-<w:footnotes xmlns:wpc="http://schemas.microsoft.com/office/word/2010/wordprocessingCanvas" xmlns:cx="http://schemas.microsoft.com/office/drawing/2014/chartex" xmlns:mc="http://schemas.openxmlformats.org/markup-compatibility/2006" xmlns:o="urn:schemas-microsoft-com:office:office" xmlns:r="http://schemas.openxmlformats.org/officeDocument/2006/relationships" xmlns:m="http://schemas.openxmlformats.org/officeDocument/2006/math" xmlns:v="urn:schemas-microsoft-com:vml" xmlns:wp14="http://schemas.microsoft.com/office/word/2010/wordprocessingDrawing" xmlns:wp="http://schemas.openxmlformats.org/drawingml/2006/wordprocessingDrawing" xmlns:w10="urn:schemas-microsoft-com:office:word" xmlns:w="http://schemas.openxmlformats.org/wordprocessingml/2006/main" xmlns:w14="http://schemas.microsoft.com/office/word/2010/wordml" xmlns:w15="http://schemas.microsoft.com/office/word/2012/wordml" xmlns:w16se="http://schemas.microsoft.com/office/word/2015/wordml/symex" xmlns:wpg="http://schemas.microsoft.com/office/word/2010/wordprocessingGroup" xmlns:wpi="http://schemas.microsoft.com/office/word/2010/wordprocessingInk" xmlns:wne="http://schemas.microsoft.com/office/word/2006/wordml" xmlns:wps="http://schemas.microsoft.com/office/word/2010/wordprocessingShape" mc:Ignorable="w14 w15 w16se wp14">
+<w:footnotes xmlns:wpc="http://schemas.microsoft.com/office/word/2010/wordprocessingCanvas" xmlns:cx="http://schemas.microsoft.com/office/drawing/2014/chartex" xmlns:cx1="http://schemas.microsoft.com/office/drawing/2015/9/8/chartex" xmlns:mc="http://schemas.openxmlformats.org/markup-compatibility/2006" xmlns:o="urn:schemas-microsoft-com:office:office" xmlns:r="http://schemas.openxmlformats.org/officeDocument/2006/relationships" xmlns:m="http://schemas.openxmlformats.org/officeDocument/2006/math" xmlns:v="urn:schemas-microsoft-com:vml" xmlns:wp14="http://schemas.microsoft.com/office/word/2010/wordprocessingDrawing" xmlns:wp="http://schemas.openxmlformats.org/drawingml/2006/wordprocessingDrawing" xmlns:w10="urn:schemas-microsoft-com:office:word" xmlns:w="http://schemas.openxmlformats.org/wordprocessingml/2006/main" xmlns:w14="http://schemas.microsoft.com/office/word/2010/wordml" xmlns:w15="http://schemas.microsoft.com/office/word/2012/wordml" xmlns:w16se="http://schemas.microsoft.com/office/word/2015/wordml/symex" xmlns:wpg="http://schemas.microsoft.com/office/word/2010/wordprocessingGroup" xmlns:wpi="http://schemas.microsoft.com/office/word/2010/wordprocessingInk" xmlns:wne="http://schemas.microsoft.com/office/word/2006/wordml" xmlns:wps="http://schemas.microsoft.com/office/word/2010/wordprocessingShape" mc:Ignorable="w14 w15 w16se wp14">
   <w:footnote w:type="separator" w:id="-1">
     <w:p>
       <w:pPr>
@@ -10331,7 +10293,7 @@
 </file>
 
 <file path=customXml/itemProps1.xml><?xml version="1.0" encoding="utf-8"?>
-<ds:datastoreItem xmlns:ds="http://schemas.openxmlformats.org/officeDocument/2006/customXml" ds:itemID="{808C6B1E-00E6-45AD-B305-13C1E83D81D3}">
+<ds:datastoreItem xmlns:ds="http://schemas.openxmlformats.org/officeDocument/2006/customXml" ds:itemID="{07C9BF57-EF28-4F75-BD99-206E5AE35235}">
   <ds:schemaRefs>
     <ds:schemaRef ds:uri="http://schemas.openxmlformats.org/officeDocument/2006/bibliography"/>
   </ds:schemaRefs>

</xml_diff>